<commit_message>
Add figure on percent avoided due to systematic strategy and knit
</commit_message>
<xml_diff>
--- a/Analysis/Sensitivity_Analyses.docx
+++ b/Analysis/Sensitivity_Analyses.docx
@@ -495,6 +495,126 @@
       </w:r>
     </w:p>
     <w:bookmarkEnd w:id="26"/>
+    <w:bookmarkStart w:id="29" w:name="self-isolation"/>
+    <w:p>
+      <w:pPr>
+        <w:pStyle w:val="Heading2"/>
+      </w:pPr>
+      <w:r>
+        <w:t xml:space="preserve">Self isolation</w:t>
+      </w:r>
+    </w:p>
+    <w:p>
+      <w:pPr>
+        <w:pStyle w:val="CaptionedFigure"/>
+      </w:pPr>
+      <w:r>
+        <w:drawing>
+          <wp:inline>
+            <wp:extent cx="4876800" cy="4876800"/>
+            <wp:effectExtent b="0" l="0" r="0" t="0"/>
+            <wp:docPr descr="Expected transmissions across probability of self isolating if infection is symptomatic." title="" id="1" name="Picture"/>
+            <a:graphic>
+              <a:graphicData uri="http://schemas.openxmlformats.org/drawingml/2006/picture">
+                <pic:pic>
+                  <pic:nvPicPr>
+                    <pic:cNvPr descr="Sensitivity_Analyses_files/figure-docx/selfiso_plot-1.png" id="0" name="Picture"/>
+                    <pic:cNvPicPr>
+                      <a:picLocks noChangeArrowheads="1" noChangeAspect="1"/>
+                    </pic:cNvPicPr>
+                  </pic:nvPicPr>
+                  <pic:blipFill>
+                    <a:blip r:embed="rId27"/>
+                    <a:stretch>
+                      <a:fillRect/>
+                    </a:stretch>
+                  </pic:blipFill>
+                  <pic:spPr bwMode="auto">
+                    <a:xfrm>
+                      <a:off x="0" y="0"/>
+                      <a:ext cx="4876800" cy="4876800"/>
+                    </a:xfrm>
+                    <a:prstGeom prst="rect">
+                      <a:avLst/>
+                    </a:prstGeom>
+                    <a:noFill/>
+                    <a:ln w="9525">
+                      <a:noFill/>
+                      <a:headEnd/>
+                      <a:tailEnd/>
+                    </a:ln>
+                  </pic:spPr>
+                </pic:pic>
+              </a:graphicData>
+            </a:graphic>
+          </wp:inline>
+        </w:drawing>
+      </w:r>
+    </w:p>
+    <w:p>
+      <w:pPr>
+        <w:pStyle w:val="ImageCaption"/>
+      </w:pPr>
+      <w:r>
+        <w:t xml:space="preserve">Expected transmissions across probability of self isolating if infection is symptomatic.</w:t>
+      </w:r>
+    </w:p>
+    <w:p>
+      <w:pPr>
+        <w:pStyle w:val="CaptionedFigure"/>
+      </w:pPr>
+      <w:r>
+        <w:drawing>
+          <wp:inline>
+            <wp:extent cx="4876800" cy="4876800"/>
+            <wp:effectExtent b="0" l="0" r="0" t="0"/>
+            <wp:docPr descr="The advantages of systematic testing are diminished when more people self isolate, but are still present even under full compiance with self isolation" title="" id="1" name="Picture"/>
+            <a:graphic>
+              <a:graphicData uri="http://schemas.openxmlformats.org/drawingml/2006/picture">
+                <pic:pic>
+                  <pic:nvPicPr>
+                    <pic:cNvPr descr="Sensitivity_Analyses_files/figure-docx/selfiso_avoided-1.png" id="0" name="Picture"/>
+                    <pic:cNvPicPr>
+                      <a:picLocks noChangeArrowheads="1" noChangeAspect="1"/>
+                    </pic:cNvPicPr>
+                  </pic:nvPicPr>
+                  <pic:blipFill>
+                    <a:blip r:embed="rId28"/>
+                    <a:stretch>
+                      <a:fillRect/>
+                    </a:stretch>
+                  </pic:blipFill>
+                  <pic:spPr bwMode="auto">
+                    <a:xfrm>
+                      <a:off x="0" y="0"/>
+                      <a:ext cx="4876800" cy="4876800"/>
+                    </a:xfrm>
+                    <a:prstGeom prst="rect">
+                      <a:avLst/>
+                    </a:prstGeom>
+                    <a:noFill/>
+                    <a:ln w="9525">
+                      <a:noFill/>
+                      <a:headEnd/>
+                      <a:tailEnd/>
+                    </a:ln>
+                  </pic:spPr>
+                </pic:pic>
+              </a:graphicData>
+            </a:graphic>
+          </wp:inline>
+        </w:drawing>
+      </w:r>
+    </w:p>
+    <w:p>
+      <w:pPr>
+        <w:pStyle w:val="ImageCaption"/>
+      </w:pPr>
+      <w:r>
+        <w:t xml:space="preserve">The advantages of systematic testing are diminished when more people self isolate, but are still present even under full compiance with self isolation</w:t>
+      </w:r>
+    </w:p>
+    <w:bookmarkEnd w:id="29"/>
     <w:sectPr/>
   </w:body>
 </w:document>

</xml_diff>

<commit_message>
Aesthetic updates to plots
</commit_message>
<xml_diff>
--- a/Analysis/Sensitivity_Analyses.docx
+++ b/Analysis/Sensitivity_Analyses.docx
@@ -511,7 +511,7 @@
       <w:r>
         <w:drawing>
           <wp:inline>
-            <wp:extent cx="4876800" cy="4876800"/>
+            <wp:extent cx="5334000" cy="4267200"/>
             <wp:effectExtent b="0" l="0" r="0" t="0"/>
             <wp:docPr descr="Expected transmissions across probability of self isolating if infection is symptomatic." title="" id="1" name="Picture"/>
             <a:graphic>
@@ -532,7 +532,7 @@
                   <pic:spPr bwMode="auto">
                     <a:xfrm>
                       <a:off x="0" y="0"/>
-                      <a:ext cx="4876800" cy="4876800"/>
+                      <a:ext cx="5334000" cy="4267200"/>
                     </a:xfrm>
                     <a:prstGeom prst="rect">
                       <a:avLst/>

</xml_diff>